<commit_message>
Yến Khương nộp bài Trả lời câu hỏi (Chương 4)
</commit_message>
<xml_diff>
--- a/Traloicauhoi/YenKhuong_C4_CauHoi.docx
+++ b/Traloicauhoi/YenKhuong_C4_CauHoi.docx
@@ -83,8 +83,6 @@
           <w:sz w:val="28"/>
         </w:rPr>
       </w:pPr>
-      <w:bookmarkStart w:id="0" w:name="_GoBack"/>
-      <w:bookmarkEnd w:id="0"/>
     </w:p>
     <w:p>
       <w:pPr>
@@ -402,13 +400,7 @@
         <w:rPr>
           <w:sz w:val="28"/>
         </w:rPr>
-        <w:t xml:space="preserve"> Thêm một nút mới vào </w:t>
-      </w:r>
-      <w:r>
-        <w:rPr>
-          <w:sz w:val="28"/>
-        </w:rPr>
-        <w:t>Cây nhị phân tìm kiếm.</w:t>
+        <w:t xml:space="preserve"> Thêm một nút mới vào Cây nhị phân tìm kiếm.</w:t>
       </w:r>
     </w:p>
     <w:p>
@@ -434,19 +426,7 @@
         <w:rPr>
           <w:sz w:val="28"/>
         </w:rPr>
-        <w:t xml:space="preserve"> Có 3 hình thức duyệt phổ biến trên </w:t>
-      </w:r>
-      <w:r>
-        <w:rPr>
-          <w:sz w:val="28"/>
-        </w:rPr>
-        <w:t>Cây nhị phân tìm kiếm</w:t>
-      </w:r>
-      <w:r>
-        <w:rPr>
-          <w:sz w:val="28"/>
-        </w:rPr>
-        <w:t xml:space="preserve"> là duyệt theo thứ tự LNR, LRN, và NLR.</w:t>
+        <w:t xml:space="preserve"> Có 3 hình thức duyệt phổ biến trên Cây nhị phân tìm kiếm là duyệt theo thứ tự LNR, LRN, và NLR.</w:t>
       </w:r>
     </w:p>
     <w:p>
@@ -472,13 +452,23 @@
         <w:rPr>
           <w:sz w:val="28"/>
         </w:rPr>
-        <w:t xml:space="preserve"> Thực hiện xóa một nút </w:t>
-      </w:r>
-      <w:r>
-        <w:rPr>
-          <w:sz w:val="28"/>
-        </w:rPr>
-        <w:t>trên Cây nhị phân tìm kiếm.</w:t>
+        <w:t xml:space="preserve"> Thực hiện xóa một nút trên Cây nhị phân tìm kiếm.</w:t>
+      </w:r>
+    </w:p>
+    <w:p>
+      <w:pPr>
+        <w:ind w:left="360"/>
+        <w:jc w:val="both"/>
+        <w:rPr>
+          <w:sz w:val="28"/>
+        </w:rPr>
+      </w:pPr>
+      <w:r>
+        <w:rPr>
+          <w:sz w:val="28"/>
+        </w:rPr>
+        <w:lastRenderedPageBreak/>
+        <w:t>Trong đó, thao tác thực hiện tốt nhất là tìm kiếm, còn thao tác chèn, xóa khá phức tạp và tốn nhiều thời gian.</w:t>
       </w:r>
     </w:p>
     <w:p>
@@ -499,14 +489,7 @@
           <w:b/>
           <w:sz w:val="28"/>
         </w:rPr>
-        <w:t xml:space="preserve">Hạn chế của </w:t>
-      </w:r>
-      <w:r>
-        <w:rPr>
-          <w:b/>
-          <w:sz w:val="28"/>
-        </w:rPr>
-        <w:t>Cây nhị phân tìm kiếm:</w:t>
+        <w:t>Hạn chế của Cây nhị phân tìm kiếm:</w:t>
       </w:r>
     </w:p>
     <w:p>
@@ -521,26 +504,13 @@
         <w:rPr>
           <w:sz w:val="28"/>
         </w:rPr>
-        <w:lastRenderedPageBreak/>
         <w:t xml:space="preserve">Bên cạnh ưu điểm là thực hiện thao tác xóa và chèn nút rất nhanh, có thể cấp phát thêm nút hoặc thu hồi bộ nhớ đã cấp phát cho nút, </w:t>
       </w:r>
       <w:r>
         <w:rPr>
           <w:sz w:val="28"/>
         </w:rPr>
-        <w:t xml:space="preserve">đặc biệt là kích thước của cây không bị giới hạn bởi 64KB, thì </w:t>
-      </w:r>
-      <w:r>
-        <w:rPr>
-          <w:sz w:val="28"/>
-        </w:rPr>
-        <w:t>Cây nhị phân tìm kiếm</w:t>
-      </w:r>
-      <w:r>
-        <w:rPr>
-          <w:sz w:val="28"/>
-        </w:rPr>
-        <w:t xml:space="preserve"> có một hạn chế lớn đó là gây tốn bộ nhớ vì phải lưu trữ địa chỉ con trỏ của các nút con bên trái, phải.</w:t>
+        <w:t>đặc biệt là kích thước của cây không bị giới hạn bởi 64KB, thì Cây nhị phân tìm kiếm có một hạn chế lớn đó là gây tốn bộ nhớ vì phải lưu trữ địa chỉ con trỏ của các nút con bên trái, phải.</w:t>
       </w:r>
     </w:p>
     <w:p>
@@ -659,6 +629,25 @@
         <w:pStyle w:val="ListParagraph"/>
         <w:numPr>
           <w:ilvl w:val="0"/>
+          <w:numId w:val="12"/>
+        </w:numPr>
+        <w:jc w:val="both"/>
+        <w:rPr>
+          <w:sz w:val="28"/>
+        </w:rPr>
+      </w:pPr>
+      <w:r>
+        <w:rPr>
+          <w:sz w:val="28"/>
+        </w:rPr>
+        <w:t>Cây nhị phân tìm kiếm còn có điểm giống với cấu trúc dữ liệu Danh sách liên kết là đều tốn bộ nhớ để lưu trữ các biến con trỏ</w:t>
+      </w:r>
+    </w:p>
+    <w:p>
+      <w:pPr>
+        <w:pStyle w:val="ListParagraph"/>
+        <w:numPr>
+          <w:ilvl w:val="0"/>
           <w:numId w:val="13"/>
         </w:numPr>
         <w:ind w:left="720"/>
@@ -693,6 +682,59 @@
         </w:rPr>
         <w:t>Mỗi nút (phần tử) trong Cây nhị phân tìm kiếm ngoài thành phần lưu trữ giá trị của nút (info), còn có hai thành phần kiểu địa chỉ bộ nhớ dùng để lưu trữ địa chỉ của nút con bên trái (left) và lưu địa chỉ nút con bên phải (right).</w:t>
       </w:r>
+      <w:r>
+        <w:rPr>
+          <w:sz w:val="28"/>
+        </w:rPr>
+        <w:t xml:space="preserve"> Trong đó, </w:t>
+      </w:r>
+      <w:r>
+        <w:rPr>
+          <w:i/>
+          <w:sz w:val="28"/>
+        </w:rPr>
+        <w:t>cây con bên trái</w:t>
+      </w:r>
+      <w:r>
+        <w:rPr>
+          <w:sz w:val="28"/>
+        </w:rPr>
+        <w:t xml:space="preserve"> và </w:t>
+      </w:r>
+      <w:r>
+        <w:rPr>
+          <w:i/>
+          <w:sz w:val="28"/>
+        </w:rPr>
+        <w:t>cây con bên phải</w:t>
+      </w:r>
+      <w:r>
+        <w:rPr>
+          <w:sz w:val="28"/>
+        </w:rPr>
+        <w:t xml:space="preserve"> </w:t>
+      </w:r>
+      <w:r>
+        <w:rPr>
+          <w:sz w:val="28"/>
+        </w:rPr>
+        <w:t xml:space="preserve">luôn tuân </w:t>
+      </w:r>
+      <w:bookmarkStart w:id="0" w:name="_GoBack"/>
+      <w:bookmarkEnd w:id="0"/>
+      <w:r>
+        <w:rPr>
+          <w:sz w:val="28"/>
+        </w:rPr>
+        <w:t xml:space="preserve">theo điều kiện </w:t>
+      </w:r>
+      <w:r>
+        <w:rPr>
+          <w:b/>
+          <w:sz w:val="28"/>
+        </w:rPr>
+        <w:t>left &lt; info &lt; right.</w:t>
+      </w:r>
     </w:p>
     <w:p>
       <w:pPr>
@@ -710,19 +752,7 @@
         <w:rPr>
           <w:sz w:val="28"/>
         </w:rPr>
-        <w:t xml:space="preserve">Xét về tốc độ thực hiện thao tác, thì </w:t>
-      </w:r>
-      <w:r>
-        <w:rPr>
-          <w:sz w:val="28"/>
-        </w:rPr>
-        <w:t>Cây nhị phân tìm kiếm</w:t>
-      </w:r>
-      <w:r>
-        <w:rPr>
-          <w:sz w:val="28"/>
-        </w:rPr>
-        <w:t xml:space="preserve"> có </w:t>
+        <w:t xml:space="preserve">Xét về tốc độ thực hiện thao tác, thì Cây nhị phân tìm kiếm có </w:t>
       </w:r>
       <w:r>
         <w:rPr>
@@ -741,19 +771,7 @@
         <w:rPr>
           <w:sz w:val="28"/>
         </w:rPr>
-        <w:t xml:space="preserve"> của nhánh con bên phải và nhỏ hơn các giá trị của nhánh con bên phải, nên việc tìm kiếm trên </w:t>
-      </w:r>
-      <w:r>
-        <w:rPr>
-          <w:sz w:val="28"/>
-        </w:rPr>
-        <w:t>Cây nhị phân tìm kiếm</w:t>
-      </w:r>
-      <w:r>
-        <w:rPr>
-          <w:sz w:val="28"/>
-        </w:rPr>
-        <w:t xml:space="preserve"> sẽ tiết kiểm được nhiều thời gian dễ dàng hơn. </w:t>
+        <w:t xml:space="preserve"> của nhánh con bên phải và nhỏ hơn các giá trị của nhánh con bên phải, nên việc tìm kiếm trên Cây nhị phân tìm kiếm sẽ tiết kiểm được nhiều thời gian dễ dàng hơn. </w:t>
       </w:r>
       <w:r>
         <w:rPr>
@@ -783,7 +801,14 @@
         <w:rPr>
           <w:sz w:val="28"/>
         </w:rPr>
-        <w:t xml:space="preserve">thực hiện thao tác </w:t>
+        <w:t xml:space="preserve">thực hiện </w:t>
+      </w:r>
+      <w:r>
+        <w:rPr>
+          <w:sz w:val="28"/>
+        </w:rPr>
+        <w:lastRenderedPageBreak/>
+        <w:t xml:space="preserve">thao tác </w:t>
       </w:r>
       <w:r>
         <w:rPr>

</xml_diff>